<commit_message>
Upload Code Jupiter Notebook
</commit_message>
<xml_diff>
--- a/Forecasting Dublin Bike Availability Using ML Models_ Eliana Hincapie.docx
+++ b/Forecasting Dublin Bike Availability Using ML Models_ Eliana Hincapie.docx
@@ -243,7 +243,7 @@
           <w:r>
             <w:fldChar w:fldCharType="separate"/>
           </w:r>
-          <w:hyperlink w:anchor="_Toc197441010" w:history="1">
+          <w:hyperlink w:anchor="_Toc197462415" w:history="1">
             <w:r>
               <w:rPr>
                 <w:rStyle w:val="Hyperlink"/>
@@ -271,7 +271,7 @@
                 <w:noProof/>
                 <w:webHidden/>
               </w:rPr>
-              <w:instrText xml:space="preserve"> PAGEREF _Toc197441010 \h </w:instrText>
+              <w:instrText xml:space="preserve"> PAGEREF _Toc197462415 \h </w:instrText>
             </w:r>
             <w:r>
               <w:rPr>
@@ -312,7 +312,7 @@
               <w14:ligatures w14:val="standardContextual"/>
             </w:rPr>
           </w:pPr>
-          <w:hyperlink w:anchor="_Toc197441011" w:history="1">
+          <w:hyperlink w:anchor="_Toc197462416" w:history="1">
             <w:r>
               <w:rPr>
                 <w:rStyle w:val="Hyperlink"/>
@@ -340,7 +340,7 @@
                 <w:noProof/>
                 <w:webHidden/>
               </w:rPr>
-              <w:instrText xml:space="preserve"> PAGEREF _Toc197441011 \h </w:instrText>
+              <w:instrText xml:space="preserve"> PAGEREF _Toc197462416 \h </w:instrText>
             </w:r>
             <w:r>
               <w:rPr>
@@ -385,7 +385,7 @@
               <w14:ligatures w14:val="standardContextual"/>
             </w:rPr>
           </w:pPr>
-          <w:hyperlink w:anchor="_Toc197441012" w:history="1">
+          <w:hyperlink w:anchor="_Toc197462417" w:history="1">
             <w:r>
               <w:rPr>
                 <w:rStyle w:val="Hyperlink"/>
@@ -428,7 +428,7 @@
                 <w:noProof/>
                 <w:webHidden/>
               </w:rPr>
-              <w:instrText xml:space="preserve"> PAGEREF _Toc197441012 \h </w:instrText>
+              <w:instrText xml:space="preserve"> PAGEREF _Toc197462417 \h </w:instrText>
             </w:r>
             <w:r>
               <w:rPr>
@@ -473,7 +473,7 @@
               <w14:ligatures w14:val="standardContextual"/>
             </w:rPr>
           </w:pPr>
-          <w:hyperlink w:anchor="_Toc197441013" w:history="1">
+          <w:hyperlink w:anchor="_Toc197462418" w:history="1">
             <w:r>
               <w:rPr>
                 <w:rStyle w:val="Hyperlink"/>
@@ -518,7 +518,7 @@
                 <w:noProof/>
                 <w:webHidden/>
               </w:rPr>
-              <w:instrText xml:space="preserve"> PAGEREF _Toc197441013 \h </w:instrText>
+              <w:instrText xml:space="preserve"> PAGEREF _Toc197462418 \h </w:instrText>
             </w:r>
             <w:r>
               <w:rPr>
@@ -563,7 +563,7 @@
               <w14:ligatures w14:val="standardContextual"/>
             </w:rPr>
           </w:pPr>
-          <w:hyperlink w:anchor="_Toc197441014" w:history="1">
+          <w:hyperlink w:anchor="_Toc197462419" w:history="1">
             <w:r>
               <w:rPr>
                 <w:rStyle w:val="Hyperlink"/>
@@ -606,7 +606,7 @@
                 <w:noProof/>
                 <w:webHidden/>
               </w:rPr>
-              <w:instrText xml:space="preserve"> PAGEREF _Toc197441014 \h </w:instrText>
+              <w:instrText xml:space="preserve"> PAGEREF _Toc197462419 \h </w:instrText>
             </w:r>
             <w:r>
               <w:rPr>
@@ -651,7 +651,7 @@
               <w14:ligatures w14:val="standardContextual"/>
             </w:rPr>
           </w:pPr>
-          <w:hyperlink w:anchor="_Toc197441015" w:history="1">
+          <w:hyperlink w:anchor="_Toc197462420" w:history="1">
             <w:r>
               <w:rPr>
                 <w:rStyle w:val="Hyperlink"/>
@@ -694,7 +694,7 @@
                 <w:noProof/>
                 <w:webHidden/>
               </w:rPr>
-              <w:instrText xml:space="preserve"> PAGEREF _Toc197441015 \h </w:instrText>
+              <w:instrText xml:space="preserve"> PAGEREF _Toc197462420 \h </w:instrText>
             </w:r>
             <w:r>
               <w:rPr>
@@ -739,7 +739,7 @@
               <w14:ligatures w14:val="standardContextual"/>
             </w:rPr>
           </w:pPr>
-          <w:hyperlink w:anchor="_Toc197441016" w:history="1">
+          <w:hyperlink w:anchor="_Toc197462421" w:history="1">
             <w:r>
               <w:rPr>
                 <w:rStyle w:val="Hyperlink"/>
@@ -782,7 +782,7 @@
                 <w:noProof/>
                 <w:webHidden/>
               </w:rPr>
-              <w:instrText xml:space="preserve"> PAGEREF _Toc197441016 \h </w:instrText>
+              <w:instrText xml:space="preserve"> PAGEREF _Toc197462421 \h </w:instrText>
             </w:r>
             <w:r>
               <w:rPr>
@@ -827,7 +827,7 @@
               <w14:ligatures w14:val="standardContextual"/>
             </w:rPr>
           </w:pPr>
-          <w:hyperlink w:anchor="_Toc197441017" w:history="1">
+          <w:hyperlink w:anchor="_Toc197462422" w:history="1">
             <w:r>
               <w:rPr>
                 <w:rStyle w:val="Hyperlink"/>
@@ -870,7 +870,7 @@
                 <w:noProof/>
                 <w:webHidden/>
               </w:rPr>
-              <w:instrText xml:space="preserve"> PAGEREF _Toc197441017 \h </w:instrText>
+              <w:instrText xml:space="preserve"> PAGEREF _Toc197462422 \h </w:instrText>
             </w:r>
             <w:r>
               <w:rPr>
@@ -915,7 +915,7 @@
               <w14:ligatures w14:val="standardContextual"/>
             </w:rPr>
           </w:pPr>
-          <w:hyperlink w:anchor="_Toc197441018" w:history="1">
+          <w:hyperlink w:anchor="_Toc197462423" w:history="1">
             <w:r>
               <w:rPr>
                 <w:rStyle w:val="Hyperlink"/>
@@ -958,7 +958,7 @@
                 <w:noProof/>
                 <w:webHidden/>
               </w:rPr>
-              <w:instrText xml:space="preserve"> PAGEREF _Toc197441018 \h </w:instrText>
+              <w:instrText xml:space="preserve"> PAGEREF _Toc197462423 \h </w:instrText>
             </w:r>
             <w:r>
               <w:rPr>
@@ -999,7 +999,7 @@
               <w14:ligatures w14:val="standardContextual"/>
             </w:rPr>
           </w:pPr>
-          <w:hyperlink w:anchor="_Toc197441019" w:history="1">
+          <w:hyperlink w:anchor="_Toc197462424" w:history="1">
             <w:r>
               <w:rPr>
                 <w:rStyle w:val="Hyperlink"/>
@@ -1027,7 +1027,7 @@
                 <w:noProof/>
                 <w:webHidden/>
               </w:rPr>
-              <w:instrText xml:space="preserve"> PAGEREF _Toc197441019 \h </w:instrText>
+              <w:instrText xml:space="preserve"> PAGEREF _Toc197462424 \h </w:instrText>
             </w:r>
             <w:r>
               <w:rPr>
@@ -1071,7 +1071,7 @@
               <w14:ligatures w14:val="standardContextual"/>
             </w:rPr>
           </w:pPr>
-          <w:hyperlink w:anchor="_Toc197441020" w:history="1">
+          <w:hyperlink w:anchor="_Toc197462425" w:history="1">
             <w:r>
               <w:rPr>
                 <w:rStyle w:val="Hyperlink"/>
@@ -1099,7 +1099,7 @@
                 <w:noProof/>
                 <w:webHidden/>
               </w:rPr>
-              <w:instrText xml:space="preserve"> PAGEREF _Toc197441020 \h </w:instrText>
+              <w:instrText xml:space="preserve"> PAGEREF _Toc197462425 \h </w:instrText>
             </w:r>
             <w:r>
               <w:rPr>
@@ -1143,7 +1143,7 @@
               <w14:ligatures w14:val="standardContextual"/>
             </w:rPr>
           </w:pPr>
-          <w:hyperlink w:anchor="_Toc197441021" w:history="1">
+          <w:hyperlink w:anchor="_Toc197462426" w:history="1">
             <w:r>
               <w:rPr>
                 <w:rStyle w:val="Hyperlink"/>
@@ -1171,7 +1171,7 @@
                 <w:noProof/>
                 <w:webHidden/>
               </w:rPr>
-              <w:instrText xml:space="preserve"> PAGEREF _Toc197441021 \h </w:instrText>
+              <w:instrText xml:space="preserve"> PAGEREF _Toc197462426 \h </w:instrText>
             </w:r>
             <w:r>
               <w:rPr>
@@ -1212,7 +1212,7 @@
               <w14:ligatures w14:val="standardContextual"/>
             </w:rPr>
           </w:pPr>
-          <w:hyperlink w:anchor="_Toc197441022" w:history="1">
+          <w:hyperlink w:anchor="_Toc197462427" w:history="1">
             <w:r>
               <w:rPr>
                 <w:rStyle w:val="Hyperlink"/>
@@ -1240,7 +1240,7 @@
                 <w:noProof/>
                 <w:webHidden/>
               </w:rPr>
-              <w:instrText xml:space="preserve"> PAGEREF _Toc197441022 \h </w:instrText>
+              <w:instrText xml:space="preserve"> PAGEREF _Toc197462427 \h </w:instrText>
             </w:r>
             <w:r>
               <w:rPr>
@@ -1284,7 +1284,7 @@
               <w14:ligatures w14:val="standardContextual"/>
             </w:rPr>
           </w:pPr>
-          <w:hyperlink w:anchor="_Toc197441023" w:history="1">
+          <w:hyperlink w:anchor="_Toc197462428" w:history="1">
             <w:r>
               <w:rPr>
                 <w:rStyle w:val="Hyperlink"/>
@@ -1312,7 +1312,7 @@
                 <w:noProof/>
                 <w:webHidden/>
               </w:rPr>
-              <w:instrText xml:space="preserve"> PAGEREF _Toc197441023 \h </w:instrText>
+              <w:instrText xml:space="preserve"> PAGEREF _Toc197462428 \h </w:instrText>
             </w:r>
             <w:r>
               <w:rPr>
@@ -1356,7 +1356,7 @@
               <w14:ligatures w14:val="standardContextual"/>
             </w:rPr>
           </w:pPr>
-          <w:hyperlink w:anchor="_Toc197441024" w:history="1">
+          <w:hyperlink w:anchor="_Toc197462429" w:history="1">
             <w:r>
               <w:rPr>
                 <w:rStyle w:val="Hyperlink"/>
@@ -1384,7 +1384,7 @@
                 <w:noProof/>
                 <w:webHidden/>
               </w:rPr>
-              <w:instrText xml:space="preserve"> PAGEREF _Toc197441024 \h </w:instrText>
+              <w:instrText xml:space="preserve"> PAGEREF _Toc197462429 \h </w:instrText>
             </w:r>
             <w:r>
               <w:rPr>
@@ -1428,7 +1428,7 @@
               <w14:ligatures w14:val="standardContextual"/>
             </w:rPr>
           </w:pPr>
-          <w:hyperlink w:anchor="_Toc197441025" w:history="1">
+          <w:hyperlink w:anchor="_Toc197462430" w:history="1">
             <w:r>
               <w:rPr>
                 <w:rStyle w:val="Hyperlink"/>
@@ -1456,7 +1456,7 @@
                 <w:noProof/>
                 <w:webHidden/>
               </w:rPr>
-              <w:instrText xml:space="preserve"> PAGEREF _Toc197441025 \h </w:instrText>
+              <w:instrText xml:space="preserve"> PAGEREF _Toc197462430 \h </w:instrText>
             </w:r>
             <w:r>
               <w:rPr>
@@ -1500,7 +1500,7 @@
               <w14:ligatures w14:val="standardContextual"/>
             </w:rPr>
           </w:pPr>
-          <w:hyperlink w:anchor="_Toc197441026" w:history="1">
+          <w:hyperlink w:anchor="_Toc197462431" w:history="1">
             <w:r>
               <w:rPr>
                 <w:rStyle w:val="Hyperlink"/>
@@ -1528,7 +1528,7 @@
                 <w:noProof/>
                 <w:webHidden/>
               </w:rPr>
-              <w:instrText xml:space="preserve"> PAGEREF _Toc197441026 \h </w:instrText>
+              <w:instrText xml:space="preserve"> PAGEREF _Toc197462431 \h </w:instrText>
             </w:r>
             <w:r>
               <w:rPr>
@@ -1569,7 +1569,7 @@
               <w14:ligatures w14:val="standardContextual"/>
             </w:rPr>
           </w:pPr>
-          <w:hyperlink w:anchor="_Toc197441027" w:history="1">
+          <w:hyperlink w:anchor="_Toc197462432" w:history="1">
             <w:r>
               <w:rPr>
                 <w:rStyle w:val="Hyperlink"/>
@@ -1597,7 +1597,7 @@
                 <w:noProof/>
                 <w:webHidden/>
               </w:rPr>
-              <w:instrText xml:space="preserve"> PAGEREF _Toc197441027 \h </w:instrText>
+              <w:instrText xml:space="preserve"> PAGEREF _Toc197462432 \h </w:instrText>
             </w:r>
             <w:r>
               <w:rPr>
@@ -1638,7 +1638,7 @@
               <w14:ligatures w14:val="standardContextual"/>
             </w:rPr>
           </w:pPr>
-          <w:hyperlink w:anchor="_Toc197441028" w:history="1">
+          <w:hyperlink w:anchor="_Toc197462433" w:history="1">
             <w:r>
               <w:rPr>
                 <w:rStyle w:val="Hyperlink"/>
@@ -1666,7 +1666,7 @@
                 <w:noProof/>
                 <w:webHidden/>
               </w:rPr>
-              <w:instrText xml:space="preserve"> PAGEREF _Toc197441028 \h </w:instrText>
+              <w:instrText xml:space="preserve"> PAGEREF _Toc197462433 \h </w:instrText>
             </w:r>
             <w:r>
               <w:rPr>
@@ -1707,7 +1707,7 @@
               <w14:ligatures w14:val="standardContextual"/>
             </w:rPr>
           </w:pPr>
-          <w:hyperlink w:anchor="_Toc197441029" w:history="1">
+          <w:hyperlink w:anchor="_Toc197462434" w:history="1">
             <w:r>
               <w:rPr>
                 <w:rStyle w:val="Hyperlink"/>
@@ -1735,7 +1735,7 @@
                 <w:noProof/>
                 <w:webHidden/>
               </w:rPr>
-              <w:instrText xml:space="preserve"> PAGEREF _Toc197441029 \h </w:instrText>
+              <w:instrText xml:space="preserve"> PAGEREF _Toc197462434 \h </w:instrText>
             </w:r>
             <w:r>
               <w:rPr>
@@ -1779,7 +1779,7 @@
               <w14:ligatures w14:val="standardContextual"/>
             </w:rPr>
           </w:pPr>
-          <w:hyperlink w:anchor="_Toc197441030" w:history="1">
+          <w:hyperlink w:anchor="_Toc197462435" w:history="1">
             <w:r>
               <w:rPr>
                 <w:rStyle w:val="Hyperlink"/>
@@ -1807,7 +1807,7 @@
                 <w:noProof/>
                 <w:webHidden/>
               </w:rPr>
-              <w:instrText xml:space="preserve"> PAGEREF _Toc197441030 \h </w:instrText>
+              <w:instrText xml:space="preserve"> PAGEREF _Toc197462435 \h </w:instrText>
             </w:r>
             <w:r>
               <w:rPr>
@@ -1851,7 +1851,7 @@
               <w14:ligatures w14:val="standardContextual"/>
             </w:rPr>
           </w:pPr>
-          <w:hyperlink w:anchor="_Toc197441031" w:history="1">
+          <w:hyperlink w:anchor="_Toc197462436" w:history="1">
             <w:r>
               <w:rPr>
                 <w:rStyle w:val="Hyperlink"/>
@@ -1879,7 +1879,7 @@
                 <w:noProof/>
                 <w:webHidden/>
               </w:rPr>
-              <w:instrText xml:space="preserve"> PAGEREF _Toc197441031 \h </w:instrText>
+              <w:instrText xml:space="preserve"> PAGEREF _Toc197462436 \h </w:instrText>
             </w:r>
             <w:r>
               <w:rPr>
@@ -1899,7 +1899,7 @@
                 <w:noProof/>
                 <w:webHidden/>
               </w:rPr>
-              <w:t>10</w:t>
+              <w:t>9</w:t>
             </w:r>
             <w:r>
               <w:rPr>
@@ -1923,7 +1923,7 @@
               <w14:ligatures w14:val="standardContextual"/>
             </w:rPr>
           </w:pPr>
-          <w:hyperlink w:anchor="_Toc197441032" w:history="1">
+          <w:hyperlink w:anchor="_Toc197462437" w:history="1">
             <w:r>
               <w:rPr>
                 <w:rStyle w:val="Hyperlink"/>
@@ -1951,7 +1951,7 @@
                 <w:noProof/>
                 <w:webHidden/>
               </w:rPr>
-              <w:instrText xml:space="preserve"> PAGEREF _Toc197441032 \h </w:instrText>
+              <w:instrText xml:space="preserve"> PAGEREF _Toc197462437 \h </w:instrText>
             </w:r>
             <w:r>
               <w:rPr>
@@ -1995,7 +1995,7 @@
               <w14:ligatures w14:val="standardContextual"/>
             </w:rPr>
           </w:pPr>
-          <w:hyperlink w:anchor="_Toc197441033" w:history="1">
+          <w:hyperlink w:anchor="_Toc197462438" w:history="1">
             <w:r>
               <w:rPr>
                 <w:rStyle w:val="Hyperlink"/>
@@ -2023,7 +2023,7 @@
                 <w:noProof/>
                 <w:webHidden/>
               </w:rPr>
-              <w:instrText xml:space="preserve"> PAGEREF _Toc197441033 \h </w:instrText>
+              <w:instrText xml:space="preserve"> PAGEREF _Toc197462438 \h </w:instrText>
             </w:r>
             <w:r>
               <w:rPr>
@@ -2064,16 +2064,14 @@
               <w14:ligatures w14:val="standardContextual"/>
             </w:rPr>
           </w:pPr>
-          <w:hyperlink w:anchor="_Toc197441034" w:history="1">
+          <w:hyperlink w:anchor="_Toc197462439" w:history="1">
             <w:r>
               <w:rPr>
                 <w:rStyle w:val="Hyperlink"/>
-                <w:b/>
-                <w:bCs/>
                 <w:noProof/>
                 <w:lang w:val="en-IE"/>
               </w:rPr>
-              <w:t>Forecasting Dublin Bike Availability Using Machine Learning Models</w:t>
+              <w:t>Methodology and Models</w:t>
             </w:r>
             <w:r>
               <w:rPr>
@@ -2094,7 +2092,7 @@
                 <w:noProof/>
                 <w:webHidden/>
               </w:rPr>
-              <w:instrText xml:space="preserve"> PAGEREF _Toc197441034 \h </w:instrText>
+              <w:instrText xml:space="preserve"> PAGEREF _Toc197462439 \h </w:instrText>
             </w:r>
             <w:r>
               <w:rPr>
@@ -2114,76 +2112,7 @@
                 <w:noProof/>
                 <w:webHidden/>
               </w:rPr>
-              <w:t>11</w:t>
-            </w:r>
-            <w:r>
-              <w:rPr>
-                <w:noProof/>
-                <w:webHidden/>
-              </w:rPr>
-              <w:fldChar w:fldCharType="end"/>
-            </w:r>
-          </w:hyperlink>
-        </w:p>
-        <w:p>
-          <w:pPr>
-            <w:pStyle w:val="TOC1"/>
-            <w:rPr>
-              <w:noProof/>
-              <w:kern w:val="2"/>
-              <w:lang w:val="en-IE" w:eastAsia="en-IE"/>
-              <w14:ligatures w14:val="standardContextual"/>
-            </w:rPr>
-          </w:pPr>
-          <w:hyperlink w:anchor="_Toc197441035" w:history="1">
-            <w:r>
-              <w:rPr>
-                <w:rStyle w:val="Hyperlink"/>
-                <w:noProof/>
-                <w:lang w:bidi="es-ES"/>
-              </w:rPr>
-              <w:t>[Título 1]</w:t>
-            </w:r>
-            <w:r>
-              <w:rPr>
-                <w:noProof/>
-                <w:webHidden/>
-              </w:rPr>
-              <w:tab/>
-            </w:r>
-            <w:r>
-              <w:rPr>
-                <w:noProof/>
-                <w:webHidden/>
-              </w:rPr>
-              <w:fldChar w:fldCharType="begin"/>
-            </w:r>
-            <w:r>
-              <w:rPr>
-                <w:noProof/>
-                <w:webHidden/>
-              </w:rPr>
-              <w:instrText xml:space="preserve"> PAGEREF _Toc197441035 \h </w:instrText>
-            </w:r>
-            <w:r>
-              <w:rPr>
-                <w:noProof/>
-                <w:webHidden/>
-              </w:rPr>
-            </w:r>
-            <w:r>
-              <w:rPr>
-                <w:noProof/>
-                <w:webHidden/>
-              </w:rPr>
-              <w:fldChar w:fldCharType="separate"/>
-            </w:r>
-            <w:r>
-              <w:rPr>
-                <w:noProof/>
-                <w:webHidden/>
-              </w:rPr>
-              <w:t>11</w:t>
+              <w:t>10</w:t>
             </w:r>
             <w:r>
               <w:rPr>
@@ -2207,13 +2136,297 @@
               <w14:ligatures w14:val="standardContextual"/>
             </w:rPr>
           </w:pPr>
-          <w:hyperlink w:anchor="_Toc197441036" w:history="1">
+          <w:hyperlink w:anchor="_Toc197462440" w:history="1">
             <w:r>
               <w:rPr>
                 <w:rStyle w:val="Hyperlink"/>
                 <w:noProof/>
+                <w:lang w:val="en-IE"/>
+              </w:rPr>
+              <w:t>Methodology</w:t>
+            </w:r>
+            <w:r>
+              <w:rPr>
+                <w:noProof/>
+                <w:webHidden/>
+              </w:rPr>
+              <w:tab/>
+            </w:r>
+            <w:r>
+              <w:rPr>
+                <w:noProof/>
+                <w:webHidden/>
+              </w:rPr>
+              <w:fldChar w:fldCharType="begin"/>
+            </w:r>
+            <w:r>
+              <w:rPr>
+                <w:noProof/>
+                <w:webHidden/>
+              </w:rPr>
+              <w:instrText xml:space="preserve"> PAGEREF _Toc197462440 \h </w:instrText>
+            </w:r>
+            <w:r>
+              <w:rPr>
+                <w:noProof/>
+                <w:webHidden/>
+              </w:rPr>
+            </w:r>
+            <w:r>
+              <w:rPr>
+                <w:noProof/>
+                <w:webHidden/>
+              </w:rPr>
+              <w:fldChar w:fldCharType="separate"/>
+            </w:r>
+            <w:r>
+              <w:rPr>
+                <w:noProof/>
+                <w:webHidden/>
+              </w:rPr>
+              <w:t>10</w:t>
+            </w:r>
+            <w:r>
+              <w:rPr>
+                <w:noProof/>
+                <w:webHidden/>
+              </w:rPr>
+              <w:fldChar w:fldCharType="end"/>
+            </w:r>
+          </w:hyperlink>
+        </w:p>
+        <w:p>
+          <w:pPr>
+            <w:pStyle w:val="TOC2"/>
+            <w:tabs>
+              <w:tab w:val="right" w:leader="dot" w:pos="9016"/>
+            </w:tabs>
+            <w:rPr>
+              <w:noProof/>
+              <w:kern w:val="2"/>
+              <w:lang w:val="en-IE" w:eastAsia="en-IE"/>
+              <w14:ligatures w14:val="standardContextual"/>
+            </w:rPr>
+          </w:pPr>
+          <w:hyperlink w:anchor="_Toc197462441" w:history="1">
+            <w:r>
+              <w:rPr>
+                <w:rStyle w:val="Hyperlink"/>
+                <w:noProof/>
+                <w:lang w:val="en-IE"/>
+              </w:rPr>
+              <w:t>Machine Learning Models</w:t>
+            </w:r>
+            <w:r>
+              <w:rPr>
+                <w:noProof/>
+                <w:webHidden/>
+              </w:rPr>
+              <w:tab/>
+            </w:r>
+            <w:r>
+              <w:rPr>
+                <w:noProof/>
+                <w:webHidden/>
+              </w:rPr>
+              <w:fldChar w:fldCharType="begin"/>
+            </w:r>
+            <w:r>
+              <w:rPr>
+                <w:noProof/>
+                <w:webHidden/>
+              </w:rPr>
+              <w:instrText xml:space="preserve"> PAGEREF _Toc197462441 \h </w:instrText>
+            </w:r>
+            <w:r>
+              <w:rPr>
+                <w:noProof/>
+                <w:webHidden/>
+              </w:rPr>
+            </w:r>
+            <w:r>
+              <w:rPr>
+                <w:noProof/>
+                <w:webHidden/>
+              </w:rPr>
+              <w:fldChar w:fldCharType="separate"/>
+            </w:r>
+            <w:r>
+              <w:rPr>
+                <w:noProof/>
+                <w:webHidden/>
+              </w:rPr>
+              <w:t>10</w:t>
+            </w:r>
+            <w:r>
+              <w:rPr>
+                <w:noProof/>
+                <w:webHidden/>
+              </w:rPr>
+              <w:fldChar w:fldCharType="end"/>
+            </w:r>
+          </w:hyperlink>
+        </w:p>
+        <w:p>
+          <w:pPr>
+            <w:pStyle w:val="TOC1"/>
+            <w:rPr>
+              <w:noProof/>
+              <w:kern w:val="2"/>
+              <w:lang w:val="en-IE" w:eastAsia="en-IE"/>
+              <w14:ligatures w14:val="standardContextual"/>
+            </w:rPr>
+          </w:pPr>
+          <w:hyperlink w:anchor="_Toc197462442" w:history="1">
+            <w:r>
+              <w:rPr>
+                <w:rStyle w:val="Hyperlink"/>
+                <w:b/>
+                <w:bCs/>
+                <w:noProof/>
+                <w:lang w:val="en-IE"/>
+              </w:rPr>
+              <w:t>Forecasting Dublin Bike Availability Using Machine Learning Models</w:t>
+            </w:r>
+            <w:r>
+              <w:rPr>
+                <w:noProof/>
+                <w:webHidden/>
+              </w:rPr>
+              <w:tab/>
+            </w:r>
+            <w:r>
+              <w:rPr>
+                <w:noProof/>
+                <w:webHidden/>
+              </w:rPr>
+              <w:fldChar w:fldCharType="begin"/>
+            </w:r>
+            <w:r>
+              <w:rPr>
+                <w:noProof/>
+                <w:webHidden/>
+              </w:rPr>
+              <w:instrText xml:space="preserve"> PAGEREF _Toc197462442 \h </w:instrText>
+            </w:r>
+            <w:r>
+              <w:rPr>
+                <w:noProof/>
+                <w:webHidden/>
+              </w:rPr>
+            </w:r>
+            <w:r>
+              <w:rPr>
+                <w:noProof/>
+                <w:webHidden/>
+              </w:rPr>
+              <w:fldChar w:fldCharType="separate"/>
+            </w:r>
+            <w:r>
+              <w:rPr>
+                <w:noProof/>
+                <w:webHidden/>
+              </w:rPr>
+              <w:t>11</w:t>
+            </w:r>
+            <w:r>
+              <w:rPr>
+                <w:noProof/>
+                <w:webHidden/>
+              </w:rPr>
+              <w:fldChar w:fldCharType="end"/>
+            </w:r>
+          </w:hyperlink>
+        </w:p>
+        <w:p>
+          <w:pPr>
+            <w:pStyle w:val="TOC1"/>
+            <w:rPr>
+              <w:noProof/>
+              <w:kern w:val="2"/>
+              <w:lang w:val="en-IE" w:eastAsia="en-IE"/>
+              <w14:ligatures w14:val="standardContextual"/>
+            </w:rPr>
+          </w:pPr>
+          <w:hyperlink w:anchor="_Toc197462443" w:history="1">
+            <w:r>
+              <w:rPr>
+                <w:rStyle w:val="Hyperlink"/>
+                <w:noProof/>
                 <w:lang w:bidi="es-ES"/>
               </w:rPr>
+              <w:t>[Título 1]</w:t>
+            </w:r>
+            <w:r>
+              <w:rPr>
+                <w:noProof/>
+                <w:webHidden/>
+              </w:rPr>
+              <w:tab/>
+            </w:r>
+            <w:r>
+              <w:rPr>
+                <w:noProof/>
+                <w:webHidden/>
+              </w:rPr>
+              <w:fldChar w:fldCharType="begin"/>
+            </w:r>
+            <w:r>
+              <w:rPr>
+                <w:noProof/>
+                <w:webHidden/>
+              </w:rPr>
+              <w:instrText xml:space="preserve"> PAGEREF _Toc197462443 \h </w:instrText>
+            </w:r>
+            <w:r>
+              <w:rPr>
+                <w:noProof/>
+                <w:webHidden/>
+              </w:rPr>
+            </w:r>
+            <w:r>
+              <w:rPr>
+                <w:noProof/>
+                <w:webHidden/>
+              </w:rPr>
+              <w:fldChar w:fldCharType="separate"/>
+            </w:r>
+            <w:r>
+              <w:rPr>
+                <w:noProof/>
+                <w:webHidden/>
+              </w:rPr>
+              <w:t>11</w:t>
+            </w:r>
+            <w:r>
+              <w:rPr>
+                <w:noProof/>
+                <w:webHidden/>
+              </w:rPr>
+              <w:fldChar w:fldCharType="end"/>
+            </w:r>
+          </w:hyperlink>
+        </w:p>
+        <w:p>
+          <w:pPr>
+            <w:pStyle w:val="TOC2"/>
+            <w:tabs>
+              <w:tab w:val="right" w:leader="dot" w:pos="9016"/>
+            </w:tabs>
+            <w:rPr>
+              <w:noProof/>
+              <w:kern w:val="2"/>
+              <w:lang w:val="en-IE" w:eastAsia="en-IE"/>
+              <w14:ligatures w14:val="standardContextual"/>
+            </w:rPr>
+          </w:pPr>
+          <w:hyperlink w:anchor="_Toc197462444" w:history="1">
+            <w:r>
+              <w:rPr>
+                <w:rStyle w:val="Hyperlink"/>
+                <w:noProof/>
+                <w:lang w:bidi="es-ES"/>
+              </w:rPr>
               <w:t>[Título 2]</w:t>
             </w:r>
             <w:r>
@@ -2235,7 +2448,7 @@
                 <w:noProof/>
                 <w:webHidden/>
               </w:rPr>
-              <w:instrText xml:space="preserve"> PAGEREF _Toc197441036 \h </w:instrText>
+              <w:instrText xml:space="preserve"> PAGEREF _Toc197462444 \h </w:instrText>
             </w:r>
             <w:r>
               <w:rPr>
@@ -2279,7 +2492,7 @@
               <w14:ligatures w14:val="standardContextual"/>
             </w:rPr>
           </w:pPr>
-          <w:hyperlink w:anchor="_Toc197441037" w:history="1">
+          <w:hyperlink w:anchor="_Toc197462445" w:history="1">
             <w:r>
               <w:rPr>
                 <w:rStyle w:val="Hyperlink"/>
@@ -2307,7 +2520,7 @@
                 <w:noProof/>
                 <w:webHidden/>
               </w:rPr>
-              <w:instrText xml:space="preserve"> PAGEREF _Toc197441037 \h </w:instrText>
+              <w:instrText xml:space="preserve"> PAGEREF _Toc197462445 \h </w:instrText>
             </w:r>
             <w:r>
               <w:rPr>
@@ -2348,7 +2561,7 @@
               <w14:ligatures w14:val="standardContextual"/>
             </w:rPr>
           </w:pPr>
-          <w:hyperlink w:anchor="_Toc197441038" w:history="1">
+          <w:hyperlink w:anchor="_Toc197462446" w:history="1">
             <w:r>
               <w:rPr>
                 <w:rStyle w:val="Hyperlink"/>
@@ -2376,7 +2589,7 @@
                 <w:noProof/>
                 <w:webHidden/>
               </w:rPr>
-              <w:instrText xml:space="preserve"> PAGEREF _Toc197441038 \h </w:instrText>
+              <w:instrText xml:space="preserve"> PAGEREF _Toc197462446 \h </w:instrText>
             </w:r>
             <w:r>
               <w:rPr>
@@ -2417,7 +2630,7 @@
               <w14:ligatures w14:val="standardContextual"/>
             </w:rPr>
           </w:pPr>
-          <w:hyperlink w:anchor="_Toc197441039" w:history="1">
+          <w:hyperlink w:anchor="_Toc197462447" w:history="1">
             <w:r>
               <w:rPr>
                 <w:rStyle w:val="Hyperlink"/>
@@ -2445,7 +2658,7 @@
                 <w:noProof/>
                 <w:webHidden/>
               </w:rPr>
-              <w:instrText xml:space="preserve"> PAGEREF _Toc197441039 \h </w:instrText>
+              <w:instrText xml:space="preserve"> PAGEREF _Toc197462447 \h </w:instrText>
             </w:r>
             <w:r>
               <w:rPr>
@@ -2486,7 +2699,7 @@
               <w14:ligatures w14:val="standardContextual"/>
             </w:rPr>
           </w:pPr>
-          <w:hyperlink w:anchor="_Toc197441040" w:history="1">
+          <w:hyperlink w:anchor="_Toc197462448" w:history="1">
             <w:r>
               <w:rPr>
                 <w:rStyle w:val="Hyperlink"/>
@@ -2514,7 +2727,7 @@
                 <w:noProof/>
                 <w:webHidden/>
               </w:rPr>
-              <w:instrText xml:space="preserve"> PAGEREF _Toc197441040 \h </w:instrText>
+              <w:instrText xml:space="preserve"> PAGEREF _Toc197462448 \h </w:instrText>
             </w:r>
             <w:r>
               <w:rPr>
@@ -2555,7 +2768,7 @@
               <w14:ligatures w14:val="standardContextual"/>
             </w:rPr>
           </w:pPr>
-          <w:hyperlink w:anchor="_Toc197441041" w:history="1">
+          <w:hyperlink w:anchor="_Toc197462449" w:history="1">
             <w:r>
               <w:rPr>
                 <w:rStyle w:val="Hyperlink"/>
@@ -2583,7 +2796,7 @@
                 <w:noProof/>
                 <w:webHidden/>
               </w:rPr>
-              <w:instrText xml:space="preserve"> PAGEREF _Toc197441041 \h </w:instrText>
+              <w:instrText xml:space="preserve"> PAGEREF _Toc197462449 \h </w:instrText>
             </w:r>
             <w:r>
               <w:rPr>
@@ -2680,41 +2893,6 @@
     </w:p>
     <w:p>
       <w:pPr>
-        <w:rPr>
-          <w:lang w:val="en-IE"/>
-        </w:rPr>
-      </w:pPr>
-    </w:p>
-    <w:p>
-      <w:pPr>
-        <w:rPr>
-          <w:lang w:val="en-IE"/>
-        </w:rPr>
-      </w:pPr>
-    </w:p>
-    <w:p>
-      <w:pPr>
-        <w:rPr>
-          <w:lang w:val="en-IE"/>
-        </w:rPr>
-      </w:pPr>
-    </w:p>
-    <w:p>
-      <w:pPr>
-        <w:rPr>
-          <w:lang w:val="en-IE"/>
-        </w:rPr>
-      </w:pPr>
-    </w:p>
-    <w:p>
-      <w:pPr>
-        <w:rPr>
-          <w:lang w:val="en-IE"/>
-        </w:rPr>
-      </w:pPr>
-    </w:p>
-    <w:p>
-      <w:pPr>
         <w:ind w:firstLine="0"/>
         <w:rPr>
           <w:lang w:val="en-IE"/>
@@ -2730,12 +2908,27 @@
     </w:p>
     <w:p>
       <w:pPr>
+        <w:ind w:firstLine="0"/>
+        <w:rPr>
+          <w:lang w:val="en-IE"/>
+        </w:rPr>
+      </w:pPr>
+    </w:p>
+    <w:p>
+      <w:pPr>
+        <w:rPr>
+          <w:lang w:val="en-IE"/>
+        </w:rPr>
+      </w:pPr>
+    </w:p>
+    <w:p>
+      <w:pPr>
         <w:pStyle w:val="Heading1"/>
         <w:rPr>
           <w:lang w:val="en-IE"/>
         </w:rPr>
       </w:pPr>
-      <w:bookmarkStart w:id="0" w:name="_Toc197441010"/>
+      <w:bookmarkStart w:id="0" w:name="_Toc197462415"/>
       <w:r>
         <w:rPr>
           <w:lang w:val="en-IE"/>
@@ -2942,7 +3135,7 @@
           <w:lang w:val="en-IE"/>
         </w:rPr>
       </w:pPr>
-      <w:bookmarkStart w:id="1" w:name="_Toc197441011"/>
+      <w:bookmarkStart w:id="1" w:name="_Toc197462416"/>
       <w:r>
         <w:rPr>
           <w:lang w:val="en-IE"/>
@@ -2992,7 +3185,7 @@
           <w:numId w:val="27"/>
         </w:numPr>
       </w:pPr>
-      <w:bookmarkStart w:id="2" w:name="_Toc197441012"/>
+      <w:bookmarkStart w:id="2" w:name="_Toc197462417"/>
       <w:r>
         <w:t xml:space="preserve">Data </w:t>
       </w:r>
@@ -3041,7 +3234,7 @@
           <w:lang w:val="en-IE"/>
         </w:rPr>
       </w:pPr>
-      <w:bookmarkStart w:id="3" w:name="_Toc197441013"/>
+      <w:bookmarkStart w:id="3" w:name="_Toc197462418"/>
       <w:r>
         <w:rPr>
           <w:lang w:val="en-IE"/>
@@ -3074,7 +3267,7 @@
           <w:numId w:val="27"/>
         </w:numPr>
       </w:pPr>
-      <w:bookmarkStart w:id="4" w:name="_Toc197441014"/>
+      <w:bookmarkStart w:id="4" w:name="_Toc197462419"/>
       <w:r>
         <w:t>Machine Learning Model Development.</w:t>
       </w:r>
@@ -3124,7 +3317,7 @@
           <w:numId w:val="27"/>
         </w:numPr>
       </w:pPr>
-      <w:bookmarkStart w:id="5" w:name="_Toc197441015"/>
+      <w:bookmarkStart w:id="5" w:name="_Toc197462420"/>
       <w:r>
         <w:t>Model Performance Optimization.</w:t>
       </w:r>
@@ -3154,9 +3347,25 @@
           <w:numId w:val="27"/>
         </w:numPr>
       </w:pPr>
-      <w:bookmarkStart w:id="6" w:name="_Toc197441016"/>
-      <w:r>
-        <w:t>Results Analysis and Interpretation.</w:t>
+      <w:bookmarkStart w:id="6" w:name="_Toc197462421"/>
+      <w:r>
+        <w:t xml:space="preserve">Results </w:t>
+      </w:r>
+      <w:proofErr w:type="spellStart"/>
+      <w:r>
+        <w:t>Analysis</w:t>
+      </w:r>
+      <w:proofErr w:type="spellEnd"/>
+      <w:r>
+        <w:t xml:space="preserve"> and </w:t>
+      </w:r>
+      <w:proofErr w:type="spellStart"/>
+      <w:r>
+        <w:t>Interpretation</w:t>
+      </w:r>
+      <w:proofErr w:type="spellEnd"/>
+      <w:r>
+        <w:t>.</w:t>
       </w:r>
       <w:bookmarkEnd w:id="6"/>
     </w:p>
@@ -3204,7 +3413,7 @@
           <w:numId w:val="27"/>
         </w:numPr>
       </w:pPr>
-      <w:bookmarkStart w:id="7" w:name="_Toc197441017"/>
+      <w:bookmarkStart w:id="7" w:name="_Toc197462422"/>
       <w:r>
         <w:t>Business Insight Generation.</w:t>
       </w:r>
@@ -3234,7 +3443,7 @@
           <w:numId w:val="27"/>
         </w:numPr>
       </w:pPr>
-      <w:bookmarkStart w:id="8" w:name="_Toc197441018"/>
+      <w:bookmarkStart w:id="8" w:name="_Toc197462423"/>
       <w:r>
         <w:t>Project Reporting and Communication.</w:t>
       </w:r>
@@ -3277,7 +3486,7 @@
           <w:lang w:val="en-IE"/>
         </w:rPr>
       </w:pPr>
-      <w:bookmarkStart w:id="9" w:name="_Toc197441019"/>
+      <w:bookmarkStart w:id="9" w:name="_Toc197462424"/>
       <w:r>
         <w:rPr>
           <w:lang w:val="en-IE"/>
@@ -3488,7 +3697,7 @@
           <w:lang w:val="en-IE"/>
         </w:rPr>
       </w:pPr>
-      <w:bookmarkStart w:id="10" w:name="_Toc197441020"/>
+      <w:bookmarkStart w:id="10" w:name="_Toc197462425"/>
       <w:r>
         <w:rPr>
           <w:lang w:val="en-IE"/>
@@ -3580,7 +3789,7 @@
           <w:lang w:val="en-IE"/>
         </w:rPr>
       </w:pPr>
-      <w:bookmarkStart w:id="11" w:name="_Toc197441021"/>
+      <w:bookmarkStart w:id="11" w:name="_Toc197462426"/>
       <w:r>
         <w:rPr>
           <w:lang w:val="en-IE"/>
@@ -3646,7 +3855,7 @@
           <w:lang w:val="en-IE"/>
         </w:rPr>
       </w:pPr>
-      <w:bookmarkStart w:id="12" w:name="_Toc197441022"/>
+      <w:bookmarkStart w:id="12" w:name="_Toc197462427"/>
       <w:r>
         <w:rPr>
           <w:lang w:val="en-IE"/>
@@ -3664,7 +3873,7 @@
           <w:lang w:val="en-IE"/>
         </w:rPr>
       </w:pPr>
-      <w:bookmarkStart w:id="13" w:name="_Toc197441023"/>
+      <w:bookmarkStart w:id="13" w:name="_Toc197462428"/>
       <w:r>
         <w:rPr>
           <w:lang w:val="en-IE"/>
@@ -3703,7 +3912,7 @@
           <w:lang w:val="en-IE"/>
         </w:rPr>
       </w:pPr>
-      <w:bookmarkStart w:id="14" w:name="_Toc197441024"/>
+      <w:bookmarkStart w:id="14" w:name="_Toc197462429"/>
       <w:r>
         <w:rPr>
           <w:lang w:val="en-IE"/>
@@ -4038,7 +4247,7 @@
           <w:lang w:val="en-IE"/>
         </w:rPr>
       </w:pPr>
-      <w:bookmarkStart w:id="15" w:name="_Toc197441025"/>
+      <w:bookmarkStart w:id="15" w:name="_Toc197462430"/>
       <w:r>
         <w:rPr>
           <w:lang w:val="en-IE"/>
@@ -4104,7 +4313,7 @@
           <w:lang w:val="en-IE"/>
         </w:rPr>
       </w:pPr>
-      <w:bookmarkStart w:id="16" w:name="_Toc197441026"/>
+      <w:bookmarkStart w:id="16" w:name="_Toc197462431"/>
       <w:r>
         <w:rPr>
           <w:lang w:val="en-IE"/>
@@ -4345,7 +4554,7 @@
           <w:lang w:val="en-IE"/>
         </w:rPr>
       </w:pPr>
-      <w:bookmarkStart w:id="17" w:name="_Toc197441027"/>
+      <w:bookmarkStart w:id="17" w:name="_Toc197462432"/>
       <w:r>
         <w:rPr>
           <w:lang w:val="en-IE"/>
@@ -4605,7 +4814,7 @@
           <w:lang w:val="en-IE"/>
         </w:rPr>
       </w:pPr>
-      <w:bookmarkStart w:id="18" w:name="_Toc197441028"/>
+      <w:bookmarkStart w:id="18" w:name="_Toc197462433"/>
       <w:r>
         <w:rPr>
           <w:lang w:val="en-IE"/>
@@ -4695,7 +4904,7 @@
           <w:lang w:val="en-IE"/>
         </w:rPr>
       </w:pPr>
-      <w:bookmarkStart w:id="19" w:name="_Toc197441029"/>
+      <w:bookmarkStart w:id="19" w:name="_Toc197462434"/>
       <w:r>
         <w:rPr>
           <w:lang w:val="en-IE"/>
@@ -4729,7 +4938,7 @@
           <w:lang w:val="en-IE"/>
         </w:rPr>
       </w:pPr>
-      <w:bookmarkStart w:id="20" w:name="_Toc197441030"/>
+      <w:bookmarkStart w:id="20" w:name="_Toc197462435"/>
       <w:r>
         <w:rPr>
           <w:lang w:val="en-IE"/>
@@ -4769,7 +4978,7 @@
           <w:lang w:val="en-IE"/>
         </w:rPr>
       </w:pPr>
-      <w:bookmarkStart w:id="21" w:name="_Toc197441031"/>
+      <w:bookmarkStart w:id="21" w:name="_Toc197462436"/>
       <w:r>
         <w:rPr>
           <w:lang w:val="en-IE"/>
@@ -4874,7 +5083,7 @@
           <w:lang w:val="en-IE"/>
         </w:rPr>
       </w:pPr>
-      <w:bookmarkStart w:id="22" w:name="_Toc197441032"/>
+      <w:bookmarkStart w:id="22" w:name="_Toc197462437"/>
       <w:r>
         <w:rPr>
           <w:lang w:val="en-IE"/>
@@ -4958,7 +5167,7 @@
           <w:lang w:val="en-IE"/>
         </w:rPr>
       </w:pPr>
-      <w:bookmarkStart w:id="23" w:name="_Toc197441033"/>
+      <w:bookmarkStart w:id="23" w:name="_Toc197462438"/>
       <w:r>
         <w:rPr>
           <w:lang w:val="en-IE"/>
@@ -5001,12 +5210,14 @@
           <w:lang w:val="en-IE"/>
         </w:rPr>
       </w:pPr>
+      <w:bookmarkStart w:id="24" w:name="_Toc197462439"/>
       <w:r>
         <w:rPr>
           <w:lang w:val="en-IE"/>
         </w:rPr>
         <w:t>Methodology and Models</w:t>
       </w:r>
+      <w:bookmarkEnd w:id="24"/>
     </w:p>
     <w:p>
       <w:pPr>
@@ -5017,12 +5228,14 @@
           <w:lang w:val="en-IE"/>
         </w:rPr>
       </w:pPr>
+      <w:bookmarkStart w:id="25" w:name="_Toc197462440"/>
       <w:r>
         <w:rPr>
           <w:lang w:val="en-IE"/>
         </w:rPr>
         <w:t>Methodology</w:t>
       </w:r>
+      <w:bookmarkEnd w:id="25"/>
     </w:p>
     <w:p>
       <w:pPr>
@@ -5048,12 +5261,14 @@
           <w:lang w:val="en-IE"/>
         </w:rPr>
       </w:pPr>
+      <w:bookmarkStart w:id="26" w:name="_Toc197462441"/>
       <w:r>
         <w:rPr>
           <w:lang w:val="en-IE"/>
         </w:rPr>
         <w:t>Machine Learning Models</w:t>
       </w:r>
+      <w:bookmarkEnd w:id="26"/>
     </w:p>
     <w:p>
       <w:pPr>
@@ -5161,465 +5376,41 @@
         <w:t>Model selection and hyperparameter tuning will be performed using techniques such as Grid Search and k-fold cross-validation to ensure robust and generalizable results.</w:t>
       </w:r>
     </w:p>
-    <w:bookmarkStart w:id="24" w:name="_Toc197441034"/>
-    <w:p>
-      <w:pPr>
-        <w:pStyle w:val="Ttulodeseccin"/>
-        <w:rPr>
-          <w:b/>
-          <w:bCs/>
-          <w:lang w:val="en-IE"/>
-        </w:rPr>
-      </w:pPr>
-      <w:sdt>
-        <w:sdtPr>
-          <w:rPr>
-            <w:b/>
-            <w:bCs/>
-            <w:lang w:val="en-IE"/>
-          </w:rPr>
-          <w:alias w:val="Título de sección:"/>
-          <w:tag w:val="Título de sección:"/>
-          <w:id w:val="984196707"/>
-          <w:placeholder>
-            <w:docPart w:val="993D8DCD3A54483D8A171C31A1D9AD5B"/>
-          </w:placeholder>
-          <w:dataBinding w:prefixMappings="xmlns:ns0='http://purl.org/dc/elements/1.1/' xmlns:ns1='http://schemas.openxmlformats.org/package/2006/metadata/core-properties' " w:xpath="/ns1:coreProperties[1]/ns0:title[1]" w:storeItemID="{6C3C8BC8-F283-45AE-878A-BAB7291924A1}"/>
-          <w15:appearance w15:val="hidden"/>
-          <w:text w:multiLine="1"/>
-        </w:sdtPr>
-        <w:sdtContent>
-          <w:r>
-            <w:rPr>
-              <w:b/>
-              <w:bCs/>
-              <w:lang w:val="en-IE"/>
-            </w:rPr>
-            <w:t>Forecasting Dublin Bike Availability Using Machine Learning Models</w:t>
-          </w:r>
-        </w:sdtContent>
-      </w:sdt>
-      <w:bookmarkEnd w:id="24"/>
-    </w:p>
-    <w:sdt>
-      <w:sdtPr>
-        <w:alias w:val="Texto de sección:"/>
-        <w:tag w:val="Texto de sección:"/>
-        <w:id w:val="-1322272011"/>
-        <w:placeholder>
-          <w:docPart w:val="894EC5409BCC4FF5AB505DBF24B6FA50"/>
-        </w:placeholder>
-        <w:temporary/>
-        <w:showingPlcHdr/>
-        <w15:appearance w15:val="hidden"/>
-        <w:text/>
-      </w:sdtPr>
-      <w:sdtContent>
-        <w:p>
-          <w:r>
-            <w:rPr>
-              <w:lang w:bidi="es-ES"/>
-            </w:rPr>
-            <w:t xml:space="preserve">[En el cuerpo del artículo se usa una sangría de primera línea de 1,27 cm con espaciado doble. En el estilo APA se usan hasta cinco niveles de título que se muestran en los párrafos siguientes. Tenga en cuenta que la palabra </w:t>
-          </w:r>
-          <w:r>
-            <w:rPr>
-              <w:rStyle w:val="Emphasis"/>
-              <w:lang w:bidi="es-ES"/>
-            </w:rPr>
-            <w:t>Introducción</w:t>
-          </w:r>
-          <w:r>
-            <w:rPr>
-              <w:lang w:bidi="es-ES"/>
-            </w:rPr>
-            <w:t xml:space="preserve"> no ha de usarse como título inicial, ya que se supone que el artículo empieza con una introducción.]</w:t>
-          </w:r>
-        </w:p>
-      </w:sdtContent>
-    </w:sdt>
-    <w:bookmarkStart w:id="25" w:name="_Toc197441035" w:displacedByCustomXml="next"/>
-    <w:sdt>
-      <w:sdtPr>
-        <w:alias w:val="Título 1:"/>
-        <w:tag w:val="Título 1:"/>
-        <w:id w:val="1295489386"/>
-        <w:placeholder>
-          <w:docPart w:val="870CC9EEBAB04C19B1BA32BF97D73711"/>
-        </w:placeholder>
-        <w:temporary/>
-        <w:showingPlcHdr/>
-        <w15:appearance w15:val="hidden"/>
-        <w:text/>
-      </w:sdtPr>
-      <w:sdtContent>
-        <w:p>
-          <w:pPr>
-            <w:pStyle w:val="Heading1"/>
-          </w:pPr>
-          <w:r>
-            <w:rPr>
-              <w:lang w:bidi="es-ES"/>
-            </w:rPr>
-            <w:t>[Título 1]</w:t>
-          </w:r>
-        </w:p>
-      </w:sdtContent>
-    </w:sdt>
-    <w:bookmarkEnd w:id="25" w:displacedByCustomXml="prev"/>
-    <w:p>
-      <w:sdt>
-        <w:sdtPr>
-          <w:alias w:val="Texto de párrafo:"/>
-          <w:tag w:val="Texto de párrafo:"/>
-          <w:id w:val="1404798514"/>
-          <w:placeholder>
-            <w:docPart w:val="90EA4831A55F4BB7BDB88FABB864A5CE"/>
-          </w:placeholder>
-          <w:temporary/>
-          <w:showingPlcHdr/>
-          <w15:appearance w15:val="hidden"/>
-          <w:text/>
-        </w:sdtPr>
-        <w:sdtContent>
-          <w:r>
-            <w:rPr>
-              <w:lang w:bidi="es-ES"/>
-            </w:rPr>
-            <w:t>[Los dos primeros niveles de título tienen su propio párrafo, como se muestra aquí. Los títulos 3, 4 y 5 son encabezados usados al principio del párrafo.]</w:t>
-          </w:r>
-        </w:sdtContent>
-      </w:sdt>
-    </w:p>
-    <w:bookmarkStart w:id="26" w:name="_Toc197441036"/>
-    <w:p>
-      <w:pPr>
-        <w:pStyle w:val="Heading2"/>
-      </w:pPr>
-      <w:sdt>
-        <w:sdtPr>
-          <w:alias w:val="Título 2:"/>
-          <w:tag w:val="Título 2:"/>
-          <w:id w:val="1203442487"/>
-          <w:placeholder>
-            <w:docPart w:val="5A249BF04B36455AB7093DD848B9B900"/>
-          </w:placeholder>
-          <w:temporary/>
-          <w:showingPlcHdr/>
-          <w15:appearance w15:val="hidden"/>
-          <w:text/>
-        </w:sdtPr>
-        <w:sdtContent>
-          <w:r>
-            <w:rPr>
-              <w:lang w:bidi="es-ES"/>
-            </w:rPr>
-            <w:t>[Título 2]</w:t>
-          </w:r>
-        </w:sdtContent>
-      </w:sdt>
-      <w:r>
-        <w:rPr>
-          <w:rStyle w:val="FootnoteReference"/>
-          <w:lang w:bidi="es-ES"/>
-        </w:rPr>
-        <w:t>1</w:t>
-      </w:r>
-      <w:bookmarkEnd w:id="26"/>
-    </w:p>
-    <w:sdt>
-      <w:sdtPr>
-        <w:alias w:val="Texto de párrafo:"/>
-        <w:tag w:val="Texto de párrafo:"/>
-        <w:id w:val="1221403361"/>
-        <w:placeholder>
-          <w:docPart w:val="5988B9097EFF48E6A6948612E5AD8D65"/>
-        </w:placeholder>
-        <w:temporary/>
-        <w:showingPlcHdr/>
-        <w15:appearance w15:val="hidden"/>
-      </w:sdtPr>
-      <w:sdtContent>
-        <w:p>
-          <w:pPr>
-            <w:pStyle w:val="NoSpacing"/>
-          </w:pPr>
-          <w:r>
-            <w:rPr>
-              <w:lang w:bidi="es-ES"/>
-            </w:rPr>
-            <w:t>[Para agregar una tabla de contenido (TDC), aplique el estilo de título adecuado solo al texto del título al principio de un párrafo y se mostrará en la TDC. Para hacerlo, seleccione el texto del título Después, en la pestaña Inicio, en la galería de Estilos, haga clic en el estilo que necesite.]</w:t>
-          </w:r>
-        </w:p>
-      </w:sdtContent>
-    </w:sdt>
-    <w:bookmarkStart w:id="27" w:name="_Toc197441037"/>
-    <w:p>
-      <w:pPr>
-        <w:pStyle w:val="Heading3"/>
-      </w:pPr>
-      <w:sdt>
-        <w:sdtPr>
-          <w:alias w:val="Título 3:"/>
-          <w:tag w:val="Título 3:"/>
-          <w:id w:val="1751771428"/>
-          <w:placeholder>
-            <w:docPart w:val="5616672ECE4B49A2B33490291EA3D74A"/>
-          </w:placeholder>
-          <w:temporary/>
-          <w:showingPlcHdr/>
-          <w15:appearance w15:val="hidden"/>
-          <w:text/>
-        </w:sdtPr>
-        <w:sdtContent>
-          <w:r>
-            <w:rPr>
-              <w:lang w:bidi="es-ES"/>
-            </w:rPr>
-            <w:t>[Título 3]</w:t>
-          </w:r>
-        </w:sdtContent>
-      </w:sdt>
-      <w:r>
-        <w:rPr>
-          <w:lang w:bidi="es-ES"/>
-        </w:rPr>
-        <w:t>.</w:t>
-      </w:r>
-      <w:bookmarkEnd w:id="27"/>
-    </w:p>
-    <w:p>
-      <w:pPr>
-        <w:rPr>
-          <w:b/>
-          <w:bCs/>
-        </w:rPr>
-      </w:pPr>
-      <w:sdt>
-        <w:sdtPr>
-          <w:alias w:val="Texto de párrafo:"/>
-          <w:tag w:val="Texto de párrafo:"/>
-          <w:id w:val="2054876750"/>
-          <w:placeholder>
-            <w:docPart w:val="264A408D6E0447FC8F2DB14CFC5F9505"/>
-          </w:placeholder>
-          <w:temporary/>
-          <w:showingPlcHdr/>
-          <w15:appearance w15:val="hidden"/>
-          <w:text/>
-        </w:sdtPr>
-        <w:sdtContent>
-          <w:r>
-            <w:rPr>
-              <w:lang w:bidi="es-ES"/>
-            </w:rPr>
-            <w:t>[Incluya un punto al final de un encabezado. Tenga en cuenta que, si corresponde, se pueden incluir párrafos consecutivos con sus propios títulos.]</w:t>
-          </w:r>
-        </w:sdtContent>
-      </w:sdt>
-    </w:p>
-    <w:p>
-      <w:pPr>
-        <w:pStyle w:val="Heading4"/>
-      </w:pPr>
-      <w:sdt>
-        <w:sdtPr>
-          <w:alias w:val="Título 4:"/>
-          <w:tag w:val="Título 4:"/>
-          <w:id w:val="-685361587"/>
-          <w:placeholder>
-            <w:docPart w:val="F50A265A50F243B686B93D763B4BB38E"/>
-          </w:placeholder>
-          <w:temporary/>
-          <w:showingPlcHdr/>
-          <w15:appearance w15:val="hidden"/>
-          <w:text/>
-        </w:sdtPr>
-        <w:sdtContent>
-          <w:r>
-            <w:rPr>
-              <w:lang w:bidi="es-ES"/>
-            </w:rPr>
-            <w:t>[Título 4]</w:t>
-          </w:r>
-        </w:sdtContent>
-      </w:sdt>
-      <w:r>
-        <w:rPr>
-          <w:lang w:bidi="es-ES"/>
-        </w:rPr>
-        <w:t>.</w:t>
-      </w:r>
-    </w:p>
-    <w:p>
-      <w:pPr>
-        <w:rPr>
-          <w:b/>
-          <w:bCs/>
-        </w:rPr>
-      </w:pPr>
-      <w:sdt>
-        <w:sdtPr>
-          <w:alias w:val="Texto de párrafo:"/>
-          <w:tag w:val="Texto de párrafo:"/>
-          <w:id w:val="-1987159626"/>
-          <w:placeholder>
-            <w:docPart w:val="3EDA697EF6DB481CAD0FDC30608B460A"/>
-          </w:placeholder>
-          <w:temporary/>
-          <w:showingPlcHdr/>
-          <w15:appearance w15:val="hidden"/>
-          <w:text/>
-        </w:sdtPr>
-        <w:sdtContent>
-          <w:r>
-            <w:rPr>
-              <w:lang w:bidi="es-ES"/>
-            </w:rPr>
-            <w:t>[Al usar títulos, no omita niveles. Si necesita usar un título 3, 4 o 5 sin texto antes del siguiente título, agregue un punto al final del título y, después, inicie un nuevo párrafo para el subtítulo y su texto].</w:t>
-          </w:r>
-        </w:sdtContent>
-      </w:sdt>
-      <w:r>
-        <w:rPr>
-          <w:lang w:bidi="es-ES"/>
-        </w:rPr>
-        <w:t xml:space="preserve"> (</w:t>
-      </w:r>
-      <w:sdt>
-        <w:sdtPr>
-          <w:alias w:val="Apellidos, año:"/>
-          <w:tag w:val="Apellidos, año:"/>
-          <w:id w:val="74722316"/>
-          <w:placeholder>
-            <w:docPart w:val="66DCCBACC770456DA0B4BF19FBC0CC32"/>
-          </w:placeholder>
-          <w:temporary/>
-          <w:showingPlcHdr/>
-          <w15:appearance w15:val="hidden"/>
-          <w:text/>
-        </w:sdtPr>
-        <w:sdtContent>
-          <w:r>
-            <w:rPr>
-              <w:lang w:bidi="es-ES"/>
-            </w:rPr>
-            <w:t>Apellidos, año</w:t>
-          </w:r>
-        </w:sdtContent>
-      </w:sdt>
-      <w:r>
-        <w:rPr>
-          <w:lang w:bidi="es-ES"/>
-        </w:rPr>
-        <w:t>)</w:t>
-      </w:r>
-    </w:p>
-    <w:p>
-      <w:pPr>
-        <w:pStyle w:val="Heading5"/>
-      </w:pPr>
-      <w:sdt>
-        <w:sdtPr>
-          <w:alias w:val="Título 5:"/>
-          <w:tag w:val="Título 5:"/>
-          <w:id w:val="-53853956"/>
-          <w:placeholder>
-            <w:docPart w:val="D8558A04CA514E2EB7F23B8BF1DDEBD8"/>
-          </w:placeholder>
-          <w:temporary/>
-          <w:showingPlcHdr/>
-          <w15:appearance w15:val="hidden"/>
-          <w:text/>
-        </w:sdtPr>
-        <w:sdtContent>
-          <w:r>
-            <w:rPr>
-              <w:lang w:bidi="es-ES"/>
-            </w:rPr>
-            <w:t xml:space="preserve">[Título 5] </w:t>
-          </w:r>
-        </w:sdtContent>
-      </w:sdt>
-      <w:r>
-        <w:rPr>
-          <w:lang w:bidi="es-ES"/>
-        </w:rPr>
-        <w:t>.</w:t>
-      </w:r>
-    </w:p>
-    <w:p>
-      <w:sdt>
-        <w:sdtPr>
-          <w:alias w:val="Texto de párrafo:"/>
-          <w:tag w:val="Texto de párrafo:"/>
-          <w:id w:val="1216239889"/>
-          <w:placeholder>
-            <w:docPart w:val="7460B24494D14CD7AC49831467AACD9C"/>
-          </w:placeholder>
-          <w:temporary/>
-          <w:showingPlcHdr/>
-          <w15:appearance w15:val="hidden"/>
-          <w:text/>
-        </w:sdtPr>
-        <w:sdtContent>
-          <w:r>
-            <w:rPr>
-              <w:lang w:bidi="es-ES"/>
-            </w:rPr>
-            <w:t xml:space="preserve">[Al igual que el resto de las secciones del artículo, las referencias empiezan en su propia página. La página de referencias que aparece después se crea con la característica Citas y bibliografía, que está disponible en la pestaña Referencias. En esta característica se incluye una opción de estilo que da formato a las referencias para la 6.ª edición de APA. </w:t>
-          </w:r>
-          <w:r>
-            <w:rPr>
-              <w:lang w:bidi="es-ES"/>
-            </w:rPr>
-            <w:lastRenderedPageBreak/>
-            <w:t>También puede usar esta característica para agregar citas en el texto que estén vinculadas a la fuente, como las que se muestran al final de este párrafo y en el párrafo anterior. Para personalizar una cita, haga clic con el botón derecho y luego Editar cita.]</w:t>
-          </w:r>
-        </w:sdtContent>
-      </w:sdt>
-      <w:r>
-        <w:rPr>
-          <w:lang w:bidi="es-ES"/>
-        </w:rPr>
-        <w:t xml:space="preserve"> </w:t>
-      </w:r>
-      <w:r>
-        <w:rPr>
-          <w:lang w:bidi="es-ES"/>
-        </w:rPr>
-        <w:t>(</w:t>
-      </w:r>
-      <w:sdt>
-        <w:sdtPr>
-          <w:alias w:val="Apellidos, año:"/>
-          <w:tag w:val="Apellidos, año:"/>
-          <w:id w:val="-113908824"/>
-          <w:placeholder>
-            <w:docPart w:val="61E112CA8AFC4CECBCAC762E209FE41E"/>
-          </w:placeholder>
-          <w:temporary/>
-          <w:showingPlcHdr/>
-          <w15:appearance w15:val="hidden"/>
-          <w:text/>
-        </w:sdtPr>
-        <w:sdtContent>
-          <w:r>
-            <w:rPr>
-              <w:lang w:bidi="es-ES"/>
-            </w:rPr>
-            <w:t>Apellidos, año</w:t>
-          </w:r>
-        </w:sdtContent>
-      </w:sdt>
-      <w:r>
-        <w:rPr>
-          <w:lang w:bidi="es-ES"/>
-        </w:rPr>
-        <w:t>)</w:t>
-      </w:r>
-    </w:p>
-    <w:bookmarkStart w:id="28" w:name="_Toc197441038" w:displacedByCustomXml="next"/>
+    <w:p>
+      <w:pPr>
+        <w:spacing w:line="360" w:lineRule="auto"/>
+        <w:ind w:firstLine="0"/>
+        <w:jc w:val="both"/>
+        <w:rPr>
+          <w:lang w:val="en-IE"/>
+        </w:rPr>
+      </w:pPr>
+    </w:p>
+    <w:p>
+      <w:pPr>
+        <w:pStyle w:val="Heading1"/>
+        <w:rPr>
+          <w:lang w:val="es-CO"/>
+        </w:rPr>
+      </w:pPr>
+      <w:proofErr w:type="spellStart"/>
+      <w:r>
+        <w:rPr>
+          <w:lang w:val="es-CO"/>
+        </w:rPr>
+        <w:t>Results</w:t>
+      </w:r>
+      <w:proofErr w:type="spellEnd"/>
+    </w:p>
+    <w:p>
+      <w:pPr>
+        <w:ind w:firstLine="0"/>
+        <w:rPr>
+          <w:lang w:val="es-CO"/>
+        </w:rPr>
+      </w:pPr>
+    </w:p>
+    <w:bookmarkStart w:id="27" w:name="_Toc197462446" w:displacedByCustomXml="next"/>
     <w:sdt>
       <w:sdtPr>
         <w:rPr>
@@ -5635,14 +5426,23 @@
         <w:p>
           <w:pPr>
             <w:pStyle w:val="Ttulodeseccin"/>
+            <w:rPr>
+              <w:rStyle w:val="Heading1Char"/>
+            </w:rPr>
           </w:pPr>
           <w:r>
             <w:rPr>
-              <w:lang w:bidi="es-ES"/>
+              <w:rStyle w:val="Heading1Char"/>
             </w:rPr>
-            <w:t>Referencias</w:t>
+            <w:t>Referenc</w:t>
           </w:r>
-          <w:bookmarkEnd w:id="28"/>
+          <w:bookmarkEnd w:id="27"/>
+          <w:r>
+            <w:rPr>
+              <w:rStyle w:val="Heading1Char"/>
+            </w:rPr>
+            <w:t>e</w:t>
+          </w:r>
         </w:p>
         <w:p>
           <w:pPr>
@@ -5742,7 +5542,7 @@
         </w:p>
       </w:sdtContent>
     </w:sdt>
-    <w:bookmarkStart w:id="29" w:name="_Toc197441039" w:displacedByCustomXml="next"/>
+    <w:bookmarkStart w:id="28" w:name="_Toc197462447" w:displacedByCustomXml="next"/>
     <w:sdt>
       <w:sdtPr>
         <w:alias w:val="Título de las notas al pie:"/>
@@ -5769,7 +5569,7 @@
         </w:p>
       </w:sdtContent>
     </w:sdt>
-    <w:bookmarkEnd w:id="29" w:displacedByCustomXml="prev"/>
+    <w:bookmarkEnd w:id="28" w:displacedByCustomXml="prev"/>
     <w:p>
       <w:r>
         <w:rPr>
@@ -5824,7 +5624,7 @@
       <w:pPr>
         <w:pStyle w:val="Ttulodeseccin"/>
       </w:pPr>
-      <w:bookmarkStart w:id="30" w:name="_Toc197441040"/>
+      <w:bookmarkStart w:id="29" w:name="_Toc197462448"/>
       <w:r>
         <w:rPr>
           <w:lang w:bidi="es-ES"/>
@@ -5832,7 +5632,7 @@
         <w:lastRenderedPageBreak/>
         <w:t>Tablas</w:t>
       </w:r>
-      <w:bookmarkEnd w:id="30"/>
+      <w:bookmarkEnd w:id="29"/>
     </w:p>
     <w:p>
       <w:pPr>
@@ -6928,7 +6728,7 @@
         </w:sdtContent>
       </w:sdt>
     </w:p>
-    <w:bookmarkStart w:id="31" w:name="_Toc197441041" w:displacedByCustomXml="next"/>
+    <w:bookmarkStart w:id="30" w:name="_Toc197462449" w:displacedByCustomXml="next"/>
     <w:sdt>
       <w:sdtPr>
         <w:alias w:val="Título de ilustraciones:"/>
@@ -6955,7 +6755,7 @@
         </w:p>
       </w:sdtContent>
     </w:sdt>
-    <w:bookmarkEnd w:id="31" w:displacedByCustomXml="prev"/>
+    <w:bookmarkEnd w:id="30" w:displacedByCustomXml="prev"/>
     <w:p>
       <w:pPr>
         <w:pStyle w:val="NoSpacing"/>
@@ -12052,425 +11852,6 @@
               <w:lang w:bidi="es-ES"/>
             </w:rPr>
             <w:t>[Título aquí, hasta 12 palabras, en una o dos líneas]</w:t>
-          </w:r>
-        </w:p>
-      </w:docPartBody>
-    </w:docPart>
-    <w:docPart>
-      <w:docPartPr>
-        <w:name w:val="993D8DCD3A54483D8A171C31A1D9AD5B"/>
-        <w:category>
-          <w:name w:val="General"/>
-          <w:gallery w:val="placeholder"/>
-        </w:category>
-        <w:types>
-          <w:type w:val="bbPlcHdr"/>
-        </w:types>
-        <w:behaviors>
-          <w:behavior w:val="content"/>
-        </w:behaviors>
-        <w:guid w:val="{D5FECA2A-2F83-486E-A564-851FBBA673FB}"/>
-      </w:docPartPr>
-      <w:docPartBody>
-        <w:p>
-          <w:pPr>
-            <w:pStyle w:val="993D8DCD3A54483D8A171C31A1D9AD5B"/>
-          </w:pPr>
-          <w:r>
-            <w:rPr>
-              <w:lang w:bidi="es-ES"/>
-            </w:rPr>
-            <w:t>[Título aquí, hasta 12 palabras, en una o dos líneas]</w:t>
-          </w:r>
-        </w:p>
-      </w:docPartBody>
-    </w:docPart>
-    <w:docPart>
-      <w:docPartPr>
-        <w:name w:val="894EC5409BCC4FF5AB505DBF24B6FA50"/>
-        <w:category>
-          <w:name w:val="General"/>
-          <w:gallery w:val="placeholder"/>
-        </w:category>
-        <w:types>
-          <w:type w:val="bbPlcHdr"/>
-        </w:types>
-        <w:behaviors>
-          <w:behavior w:val="content"/>
-        </w:behaviors>
-        <w:guid w:val="{1681608B-2D2C-4781-BBF6-C9BB5BBA4B46}"/>
-      </w:docPartPr>
-      <w:docPartBody>
-        <w:p>
-          <w:pPr>
-            <w:pStyle w:val="894EC5409BCC4FF5AB505DBF24B6FA50"/>
-          </w:pPr>
-          <w:r>
-            <w:rPr>
-              <w:lang w:bidi="es-ES"/>
-            </w:rPr>
-            <w:t xml:space="preserve">[En el cuerpo del artículo se usa una sangría de primera línea de 1,27 cm con espaciado doble. En el estilo APA se usan hasta cinco niveles de título que se muestran en los párrafos siguientes. Tenga en cuenta que la palabra </w:t>
-          </w:r>
-          <w:r>
-            <w:rPr>
-              <w:rStyle w:val="Emphasis"/>
-              <w:lang w:bidi="es-ES"/>
-            </w:rPr>
-            <w:t>Introducción</w:t>
-          </w:r>
-          <w:r>
-            <w:rPr>
-              <w:lang w:bidi="es-ES"/>
-            </w:rPr>
-            <w:t xml:space="preserve"> no ha de usarse como título inicial, ya que se supone que el artículo empieza con una introducción.]</w:t>
-          </w:r>
-        </w:p>
-      </w:docPartBody>
-    </w:docPart>
-    <w:docPart>
-      <w:docPartPr>
-        <w:name w:val="870CC9EEBAB04C19B1BA32BF97D73711"/>
-        <w:category>
-          <w:name w:val="General"/>
-          <w:gallery w:val="placeholder"/>
-        </w:category>
-        <w:types>
-          <w:type w:val="bbPlcHdr"/>
-        </w:types>
-        <w:behaviors>
-          <w:behavior w:val="content"/>
-        </w:behaviors>
-        <w:guid w:val="{9E10A8AE-9555-4FEB-8EE2-E0BC4159ACC9}"/>
-      </w:docPartPr>
-      <w:docPartBody>
-        <w:p>
-          <w:pPr>
-            <w:pStyle w:val="870CC9EEBAB04C19B1BA32BF97D73711"/>
-          </w:pPr>
-          <w:r>
-            <w:rPr>
-              <w:lang w:bidi="es-ES"/>
-            </w:rPr>
-            <w:t>[Título 1]</w:t>
-          </w:r>
-        </w:p>
-      </w:docPartBody>
-    </w:docPart>
-    <w:docPart>
-      <w:docPartPr>
-        <w:name w:val="90EA4831A55F4BB7BDB88FABB864A5CE"/>
-        <w:category>
-          <w:name w:val="General"/>
-          <w:gallery w:val="placeholder"/>
-        </w:category>
-        <w:types>
-          <w:type w:val="bbPlcHdr"/>
-        </w:types>
-        <w:behaviors>
-          <w:behavior w:val="content"/>
-        </w:behaviors>
-        <w:guid w:val="{9928DCEA-0626-4DC1-9F24-68E713977B67}"/>
-      </w:docPartPr>
-      <w:docPartBody>
-        <w:p>
-          <w:pPr>
-            <w:pStyle w:val="90EA4831A55F4BB7BDB88FABB864A5CE"/>
-          </w:pPr>
-          <w:r>
-            <w:rPr>
-              <w:lang w:bidi="es-ES"/>
-            </w:rPr>
-            <w:t>[Los dos primeros niveles de título tienen su propio párrafo, como se muestra aquí. Los títulos 3, 4 y 5 son encabezados usados al principio del párrafo.]</w:t>
-          </w:r>
-        </w:p>
-      </w:docPartBody>
-    </w:docPart>
-    <w:docPart>
-      <w:docPartPr>
-        <w:name w:val="5A249BF04B36455AB7093DD848B9B900"/>
-        <w:category>
-          <w:name w:val="General"/>
-          <w:gallery w:val="placeholder"/>
-        </w:category>
-        <w:types>
-          <w:type w:val="bbPlcHdr"/>
-        </w:types>
-        <w:behaviors>
-          <w:behavior w:val="content"/>
-        </w:behaviors>
-        <w:guid w:val="{5A144238-2DAC-4F4B-A7DF-927ABADA6005}"/>
-      </w:docPartPr>
-      <w:docPartBody>
-        <w:p>
-          <w:pPr>
-            <w:pStyle w:val="5A249BF04B36455AB7093DD848B9B900"/>
-          </w:pPr>
-          <w:r>
-            <w:rPr>
-              <w:lang w:bidi="es-ES"/>
-            </w:rPr>
-            <w:t>[Título 2]</w:t>
-          </w:r>
-        </w:p>
-      </w:docPartBody>
-    </w:docPart>
-    <w:docPart>
-      <w:docPartPr>
-        <w:name w:val="5988B9097EFF48E6A6948612E5AD8D65"/>
-        <w:category>
-          <w:name w:val="General"/>
-          <w:gallery w:val="placeholder"/>
-        </w:category>
-        <w:types>
-          <w:type w:val="bbPlcHdr"/>
-        </w:types>
-        <w:behaviors>
-          <w:behavior w:val="content"/>
-        </w:behaviors>
-        <w:guid w:val="{6717E157-AD58-49FC-8E47-81444F478937}"/>
-      </w:docPartPr>
-      <w:docPartBody>
-        <w:p>
-          <w:pPr>
-            <w:pStyle w:val="5988B9097EFF48E6A6948612E5AD8D65"/>
-          </w:pPr>
-          <w:r>
-            <w:rPr>
-              <w:lang w:bidi="es-ES"/>
-            </w:rPr>
-            <w:t>[Para agregar una tabla de contenido (TDC), aplique el estilo de título adecuado solo al texto del título al principio de un párrafo y se mostrará en la TDC. Para hacerlo, seleccione el texto del título Después, en la pestaña Inicio, en la galería de Estilos, haga clic en el estilo que necesite.]</w:t>
-          </w:r>
-        </w:p>
-      </w:docPartBody>
-    </w:docPart>
-    <w:docPart>
-      <w:docPartPr>
-        <w:name w:val="5616672ECE4B49A2B33490291EA3D74A"/>
-        <w:category>
-          <w:name w:val="General"/>
-          <w:gallery w:val="placeholder"/>
-        </w:category>
-        <w:types>
-          <w:type w:val="bbPlcHdr"/>
-        </w:types>
-        <w:behaviors>
-          <w:behavior w:val="content"/>
-        </w:behaviors>
-        <w:guid w:val="{F475D91F-709B-49C9-8299-D58493C52FB2}"/>
-      </w:docPartPr>
-      <w:docPartBody>
-        <w:p>
-          <w:pPr>
-            <w:pStyle w:val="5616672ECE4B49A2B33490291EA3D74A"/>
-          </w:pPr>
-          <w:r>
-            <w:rPr>
-              <w:lang w:bidi="es-ES"/>
-            </w:rPr>
-            <w:t>[Título 3]</w:t>
-          </w:r>
-        </w:p>
-      </w:docPartBody>
-    </w:docPart>
-    <w:docPart>
-      <w:docPartPr>
-        <w:name w:val="264A408D6E0447FC8F2DB14CFC5F9505"/>
-        <w:category>
-          <w:name w:val="General"/>
-          <w:gallery w:val="placeholder"/>
-        </w:category>
-        <w:types>
-          <w:type w:val="bbPlcHdr"/>
-        </w:types>
-        <w:behaviors>
-          <w:behavior w:val="content"/>
-        </w:behaviors>
-        <w:guid w:val="{BCFE30A6-AF95-4DE8-B7B1-C36BCE3B8109}"/>
-      </w:docPartPr>
-      <w:docPartBody>
-        <w:p>
-          <w:pPr>
-            <w:pStyle w:val="264A408D6E0447FC8F2DB14CFC5F9505"/>
-          </w:pPr>
-          <w:r>
-            <w:rPr>
-              <w:lang w:bidi="es-ES"/>
-            </w:rPr>
-            <w:t>[Incluya un punto al final de un encabezado. Tenga en cuenta que, si corresponde, se pueden incluir párrafos consecutivos con sus propios títulos.]</w:t>
-          </w:r>
-        </w:p>
-      </w:docPartBody>
-    </w:docPart>
-    <w:docPart>
-      <w:docPartPr>
-        <w:name w:val="F50A265A50F243B686B93D763B4BB38E"/>
-        <w:category>
-          <w:name w:val="General"/>
-          <w:gallery w:val="placeholder"/>
-        </w:category>
-        <w:types>
-          <w:type w:val="bbPlcHdr"/>
-        </w:types>
-        <w:behaviors>
-          <w:behavior w:val="content"/>
-        </w:behaviors>
-        <w:guid w:val="{C953658F-533E-4788-B678-C1141EEB59FD}"/>
-      </w:docPartPr>
-      <w:docPartBody>
-        <w:p>
-          <w:pPr>
-            <w:pStyle w:val="F50A265A50F243B686B93D763B4BB38E"/>
-          </w:pPr>
-          <w:r>
-            <w:rPr>
-              <w:lang w:bidi="es-ES"/>
-            </w:rPr>
-            <w:t>[Título 4]</w:t>
-          </w:r>
-        </w:p>
-      </w:docPartBody>
-    </w:docPart>
-    <w:docPart>
-      <w:docPartPr>
-        <w:name w:val="3EDA697EF6DB481CAD0FDC30608B460A"/>
-        <w:category>
-          <w:name w:val="General"/>
-          <w:gallery w:val="placeholder"/>
-        </w:category>
-        <w:types>
-          <w:type w:val="bbPlcHdr"/>
-        </w:types>
-        <w:behaviors>
-          <w:behavior w:val="content"/>
-        </w:behaviors>
-        <w:guid w:val="{3DFA267A-4FC6-4745-8A25-FBDC702779E9}"/>
-      </w:docPartPr>
-      <w:docPartBody>
-        <w:p>
-          <w:pPr>
-            <w:pStyle w:val="3EDA697EF6DB481CAD0FDC30608B460A"/>
-          </w:pPr>
-          <w:r>
-            <w:rPr>
-              <w:lang w:bidi="es-ES"/>
-            </w:rPr>
-            <w:t>[Al usar títulos, no omita niveles. Si necesita usar un título 3, 4 o 5 sin texto antes del siguiente título, agregue un punto al final del título y, después, inicie un nuevo párrafo para el subtítulo y su texto].</w:t>
-          </w:r>
-        </w:p>
-      </w:docPartBody>
-    </w:docPart>
-    <w:docPart>
-      <w:docPartPr>
-        <w:name w:val="66DCCBACC770456DA0B4BF19FBC0CC32"/>
-        <w:category>
-          <w:name w:val="General"/>
-          <w:gallery w:val="placeholder"/>
-        </w:category>
-        <w:types>
-          <w:type w:val="bbPlcHdr"/>
-        </w:types>
-        <w:behaviors>
-          <w:behavior w:val="content"/>
-        </w:behaviors>
-        <w:guid w:val="{B0F68271-DD8A-4CA1-8434-11CBFA5576FD}"/>
-      </w:docPartPr>
-      <w:docPartBody>
-        <w:p>
-          <w:pPr>
-            <w:pStyle w:val="66DCCBACC770456DA0B4BF19FBC0CC32"/>
-          </w:pPr>
-          <w:r>
-            <w:rPr>
-              <w:lang w:bidi="es-ES"/>
-            </w:rPr>
-            <w:t>Apellidos, año</w:t>
-          </w:r>
-        </w:p>
-      </w:docPartBody>
-    </w:docPart>
-    <w:docPart>
-      <w:docPartPr>
-        <w:name w:val="D8558A04CA514E2EB7F23B8BF1DDEBD8"/>
-        <w:category>
-          <w:name w:val="General"/>
-          <w:gallery w:val="placeholder"/>
-        </w:category>
-        <w:types>
-          <w:type w:val="bbPlcHdr"/>
-        </w:types>
-        <w:behaviors>
-          <w:behavior w:val="content"/>
-        </w:behaviors>
-        <w:guid w:val="{E431DAE8-6828-4396-9D9C-4E2544D11A89}"/>
-      </w:docPartPr>
-      <w:docPartBody>
-        <w:p>
-          <w:pPr>
-            <w:pStyle w:val="D8558A04CA514E2EB7F23B8BF1DDEBD8"/>
-          </w:pPr>
-          <w:r>
-            <w:rPr>
-              <w:lang w:bidi="es-ES"/>
-            </w:rPr>
-            <w:t xml:space="preserve">[Título 5] </w:t>
-          </w:r>
-        </w:p>
-      </w:docPartBody>
-    </w:docPart>
-    <w:docPart>
-      <w:docPartPr>
-        <w:name w:val="7460B24494D14CD7AC49831467AACD9C"/>
-        <w:category>
-          <w:name w:val="General"/>
-          <w:gallery w:val="placeholder"/>
-        </w:category>
-        <w:types>
-          <w:type w:val="bbPlcHdr"/>
-        </w:types>
-        <w:behaviors>
-          <w:behavior w:val="content"/>
-        </w:behaviors>
-        <w:guid w:val="{0100EF2F-5BE2-4A9E-AC7D-E5FA953DBE27}"/>
-      </w:docPartPr>
-      <w:docPartBody>
-        <w:p>
-          <w:pPr>
-            <w:pStyle w:val="7460B24494D14CD7AC49831467AACD9C"/>
-          </w:pPr>
-          <w:r>
-            <w:rPr>
-              <w:lang w:bidi="es-ES"/>
-            </w:rPr>
-            <w:t>[Al igual que el resto de las secciones del artículo, las referencias empiezan en su propia página. La página de referencias que aparece después se crea con la característica Citas y bibliografía, que está disponible en la pestaña Referencias. En esta característica se incluye una opción de estilo que da formato a las referencias para la 6.ª edición de APA. También puede usar esta característica para agregar citas en el texto que estén vinculadas a la fuente, como las que se muestran al final de este párrafo y en el párrafo anterior. Para personalizar una cita, haga clic con el botón derecho y luego Editar cita.]</w:t>
-          </w:r>
-        </w:p>
-      </w:docPartBody>
-    </w:docPart>
-    <w:docPart>
-      <w:docPartPr>
-        <w:name w:val="61E112CA8AFC4CECBCAC762E209FE41E"/>
-        <w:category>
-          <w:name w:val="General"/>
-          <w:gallery w:val="placeholder"/>
-        </w:category>
-        <w:types>
-          <w:type w:val="bbPlcHdr"/>
-        </w:types>
-        <w:behaviors>
-          <w:behavior w:val="content"/>
-        </w:behaviors>
-        <w:guid w:val="{5352DF07-531C-4096-9E27-46DEB8AD09AD}"/>
-      </w:docPartPr>
-      <w:docPartBody>
-        <w:p>
-          <w:pPr>
-            <w:pStyle w:val="61E112CA8AFC4CECBCAC762E209FE41E"/>
-          </w:pPr>
-          <w:r>
-            <w:rPr>
-              <w:lang w:bidi="es-ES"/>
-            </w:rPr>
-            <w:t>Apellidos, año</w:t>
           </w:r>
         </w:p>
       </w:docPartBody>
@@ -13809,9 +13190,9 @@
     <w:rsidRoot w:val="00517822"/>
     <w:rsid w:val="00020056"/>
     <w:rsid w:val="001510FA"/>
+    <w:rsid w:val="001A2A30"/>
     <w:rsid w:val="005103EF"/>
     <w:rsid w:val="00517822"/>
-    <w:rsid w:val="00683689"/>
     <w:rsid w:val="007B4EF8"/>
     <w:rsid w:val="00BF4242"/>
   </w:rsids>

</xml_diff>

<commit_message>
Update Report Methodology and Models
</commit_message>
<xml_diff>
--- a/Forecasting Dublin Bike Availability Using ML Models_ Eliana Hincapie.docx
+++ b/Forecasting Dublin Bike Availability Using ML Models_ Eliana Hincapie.docx
@@ -4765,7 +4765,7 @@
         <w:spacing w:line="360" w:lineRule="auto"/>
         <w:jc w:val="both"/>
         <w:rPr>
-          <w:lang w:val="en-IE"/>
+          <w:lang w:val="es-CO"/>
         </w:rPr>
       </w:pPr>
       <w:bookmarkStart w:id="20" w:name="_Toc197469164"/>
@@ -5541,8 +5541,19 @@
     </w:p>
     <w:p>
       <w:pPr>
-        <w:pStyle w:val="Heading2"/>
-        <w:spacing w:line="360" w:lineRule="auto"/>
+        <w:pStyle w:val="ListParagraph"/>
+        <w:spacing w:line="360" w:lineRule="auto"/>
+        <w:ind w:left="2160"/>
+        <w:rPr>
+          <w:lang w:val="en-IE"/>
+        </w:rPr>
+      </w:pPr>
+    </w:p>
+    <w:p>
+      <w:pPr>
+        <w:pStyle w:val="Heading3"/>
+        <w:spacing w:line="360" w:lineRule="auto"/>
+        <w:jc w:val="both"/>
         <w:rPr>
           <w:lang w:val="en-IE"/>
         </w:rPr>
@@ -5567,7 +5578,6 @@
     <w:p>
       <w:pPr>
         <w:spacing w:line="360" w:lineRule="auto"/>
-        <w:ind w:firstLine="0"/>
         <w:jc w:val="both"/>
         <w:rPr>
           <w:lang w:val="en-IE"/>
@@ -5590,7 +5600,7 @@
       <w:pPr>
         <w:pStyle w:val="ListParagraph"/>
         <w:numPr>
-          <w:ilvl w:val="0"/>
+          <w:ilvl w:val="1"/>
           <w:numId w:val="25"/>
         </w:numPr>
         <w:spacing w:line="360" w:lineRule="auto"/>
@@ -5616,7 +5626,7 @@
       <w:pPr>
         <w:pStyle w:val="ListParagraph"/>
         <w:numPr>
-          <w:ilvl w:val="0"/>
+          <w:ilvl w:val="1"/>
           <w:numId w:val="25"/>
         </w:numPr>
         <w:spacing w:line="360" w:lineRule="auto"/>
@@ -5648,7 +5658,7 @@
       <w:pPr>
         <w:pStyle w:val="ListParagraph"/>
         <w:numPr>
-          <w:ilvl w:val="0"/>
+          <w:ilvl w:val="1"/>
           <w:numId w:val="25"/>
         </w:numPr>
         <w:spacing w:line="360" w:lineRule="auto"/>
@@ -5668,7 +5678,7 @@
       <w:pPr>
         <w:pStyle w:val="ListParagraph"/>
         <w:numPr>
-          <w:ilvl w:val="0"/>
+          <w:ilvl w:val="1"/>
           <w:numId w:val="25"/>
         </w:numPr>
         <w:spacing w:line="360" w:lineRule="auto"/>
@@ -5695,17 +5705,231 @@
     <w:p>
       <w:pPr>
         <w:spacing w:line="360" w:lineRule="auto"/>
+        <w:ind w:left="720" w:firstLine="0"/>
+        <w:jc w:val="both"/>
+        <w:rPr>
+          <w:lang w:val="en-IE"/>
+        </w:rPr>
+      </w:pPr>
+      <w:r>
+        <w:rPr>
+          <w:lang w:val="en-IE"/>
+        </w:rPr>
+        <w:t>Split the data into training and testing sets, and trained each model on the training set and evaluated on the test set.</w:t>
+      </w:r>
+    </w:p>
+    <w:p>
+      <w:pPr>
+        <w:spacing w:line="360" w:lineRule="auto"/>
         <w:ind w:firstLine="0"/>
         <w:jc w:val="both"/>
         <w:rPr>
           <w:lang w:val="en-IE"/>
         </w:rPr>
       </w:pPr>
-      <w:r>
-        <w:rPr>
-          <w:lang w:val="en-IE"/>
-        </w:rPr>
-        <w:t>Split the data into training and testing sets, and trained each model on the training set and evaluated on the test set.</w:t>
+    </w:p>
+    <w:p>
+      <w:pPr>
+        <w:pStyle w:val="Heading3"/>
+        <w:spacing w:line="360" w:lineRule="auto"/>
+        <w:jc w:val="both"/>
+        <w:rPr>
+          <w:lang w:val="en-IE"/>
+        </w:rPr>
+      </w:pPr>
+      <w:r>
+        <w:rPr>
+          <w:lang w:val="en-IE"/>
+        </w:rPr>
+        <w:t>Model Evaluation.</w:t>
+      </w:r>
+    </w:p>
+    <w:p>
+      <w:pPr>
+        <w:pStyle w:val="ListParagraph"/>
+        <w:numPr>
+          <w:ilvl w:val="1"/>
+          <w:numId w:val="25"/>
+        </w:numPr>
+        <w:spacing w:line="360" w:lineRule="auto"/>
+        <w:jc w:val="both"/>
+        <w:rPr>
+          <w:lang w:val="en-IE"/>
+        </w:rPr>
+      </w:pPr>
+      <w:r>
+        <w:rPr>
+          <w:lang w:val="en-IE"/>
+        </w:rPr>
+        <w:t>Evaluated models using four key metrics:  MAE, MSE, RMSE, R2 Score.</w:t>
+      </w:r>
+    </w:p>
+    <w:p>
+      <w:pPr>
+        <w:pStyle w:val="ListParagraph"/>
+        <w:numPr>
+          <w:ilvl w:val="1"/>
+          <w:numId w:val="25"/>
+        </w:numPr>
+        <w:spacing w:line="360" w:lineRule="auto"/>
+        <w:jc w:val="both"/>
+        <w:rPr>
+          <w:lang w:val="en-IE"/>
+        </w:rPr>
+      </w:pPr>
+      <w:r>
+        <w:rPr>
+          <w:lang w:val="en-IE"/>
+        </w:rPr>
+        <w:t>Performed Cross-Validation on each model to assess generalization and prevent overfitting.</w:t>
+      </w:r>
+    </w:p>
+    <w:p>
+      <w:pPr>
+        <w:spacing w:line="360" w:lineRule="auto"/>
+        <w:ind w:left="720" w:firstLine="0"/>
+        <w:jc w:val="both"/>
+        <w:rPr>
+          <w:lang w:val="en-IE"/>
+        </w:rPr>
+      </w:pPr>
+    </w:p>
+    <w:p>
+      <w:pPr>
+        <w:spacing w:line="360" w:lineRule="auto"/>
+        <w:ind w:left="720" w:firstLine="0"/>
+        <w:jc w:val="both"/>
+        <w:rPr>
+          <w:lang w:val="en-IE"/>
+        </w:rPr>
+      </w:pPr>
+      <w:r>
+        <w:rPr>
+          <w:rStyle w:val="Heading3Char"/>
+          <w:lang w:val="en-IE"/>
+        </w:rPr>
+        <w:t>Model Tuning (Hyperparameter Optimization)</w:t>
+      </w:r>
+      <w:r>
+        <w:rPr>
+          <w:lang w:val="en-IE"/>
+        </w:rPr>
+        <w:t>.</w:t>
+      </w:r>
+    </w:p>
+    <w:p>
+      <w:pPr>
+        <w:spacing w:line="360" w:lineRule="auto"/>
+        <w:ind w:left="720" w:firstLine="0"/>
+        <w:jc w:val="both"/>
+        <w:rPr>
+          <w:lang w:val="en-IE"/>
+        </w:rPr>
+      </w:pPr>
+      <w:r>
+        <w:rPr>
+          <w:lang w:val="en-IE"/>
+        </w:rPr>
+        <w:t xml:space="preserve">Applied </w:t>
+      </w:r>
+      <w:proofErr w:type="spellStart"/>
+      <w:r>
+        <w:rPr>
+          <w:lang w:val="en-IE"/>
+        </w:rPr>
+        <w:t>GridSearchCV</w:t>
+      </w:r>
+      <w:proofErr w:type="spellEnd"/>
+      <w:r>
+        <w:rPr>
+          <w:lang w:val="en-IE"/>
+        </w:rPr>
+        <w:t xml:space="preserve"> with Cross-Validation to fine-tune hyperparameters for each model</w:t>
+      </w:r>
+    </w:p>
+    <w:p>
+      <w:pPr>
+        <w:spacing w:line="360" w:lineRule="auto"/>
+        <w:ind w:left="720" w:firstLine="0"/>
+        <w:jc w:val="both"/>
+        <w:rPr>
+          <w:lang w:val="en-IE"/>
+        </w:rPr>
+      </w:pPr>
+    </w:p>
+    <w:p>
+      <w:pPr>
+        <w:spacing w:line="360" w:lineRule="auto"/>
+        <w:ind w:left="720" w:firstLine="0"/>
+        <w:jc w:val="both"/>
+        <w:rPr>
+          <w:rStyle w:val="Heading3Char"/>
+        </w:rPr>
+      </w:pPr>
+      <w:r>
+        <w:rPr>
+          <w:rStyle w:val="Heading3Char"/>
+        </w:rPr>
+        <w:t xml:space="preserve">Model Selection </w:t>
+      </w:r>
+    </w:p>
+    <w:p>
+      <w:pPr>
+        <w:pStyle w:val="ListParagraph"/>
+        <w:numPr>
+          <w:ilvl w:val="1"/>
+          <w:numId w:val="25"/>
+        </w:numPr>
+        <w:spacing w:line="360" w:lineRule="auto"/>
+        <w:rPr>
+          <w:rStyle w:val="Heading3Char"/>
+          <w:b w:val="0"/>
+          <w:bCs w:val="0"/>
+          <w:lang w:val="en-IE"/>
+        </w:rPr>
+      </w:pPr>
+      <w:r>
+        <w:rPr>
+          <w:rStyle w:val="Heading3Char"/>
+          <w:b w:val="0"/>
+          <w:bCs w:val="0"/>
+          <w:lang w:val="en-IE"/>
+        </w:rPr>
+        <w:t xml:space="preserve">Compared model </w:t>
+      </w:r>
+      <w:r>
+        <w:rPr>
+          <w:rStyle w:val="Heading3Char"/>
+          <w:b w:val="0"/>
+          <w:bCs w:val="0"/>
+          <w:lang w:val="en-IE"/>
+        </w:rPr>
+        <w:t>performance based on validation and cross-validation results</w:t>
+      </w:r>
+    </w:p>
+    <w:p>
+      <w:pPr>
+        <w:pStyle w:val="ListParagraph"/>
+        <w:numPr>
+          <w:ilvl w:val="1"/>
+          <w:numId w:val="25"/>
+        </w:numPr>
+        <w:spacing w:line="360" w:lineRule="auto"/>
+        <w:rPr>
+          <w:rStyle w:val="Heading3Char"/>
+          <w:b w:val="0"/>
+          <w:bCs w:val="0"/>
+          <w:lang w:val="en-IE"/>
+        </w:rPr>
+      </w:pPr>
+      <w:r>
+        <w:rPr>
+          <w:rStyle w:val="Heading3Char"/>
+          <w:b w:val="0"/>
+          <w:bCs w:val="0"/>
+          <w:lang w:val="en-IE"/>
+        </w:rPr>
+        <w:t>Select Random Forest Regressor as the best model for final deployment due to highest predictive accuracy and robustness</w:t>
       </w:r>
     </w:p>
     <w:p>
@@ -5720,27 +5944,20 @@
     </w:p>
     <w:p>
       <w:pPr>
-        <w:pStyle w:val="Heading2"/>
-        <w:spacing w:line="360" w:lineRule="auto"/>
-        <w:rPr>
-          <w:lang w:val="en-IE"/>
-        </w:rPr>
-      </w:pPr>
-      <w:r>
-        <w:rPr>
-          <w:lang w:val="en-IE"/>
-        </w:rPr>
-        <w:t>Model Evaluation.</w:t>
-      </w:r>
-    </w:p>
-    <w:p>
-      <w:pPr>
+        <w:spacing w:line="360" w:lineRule="auto"/>
         <w:ind w:firstLine="0"/>
         <w:jc w:val="both"/>
         <w:rPr>
           <w:lang w:val="en-IE"/>
         </w:rPr>
       </w:pPr>
+      <w:r>
+        <w:rPr>
+          <w:lang w:val="en-IE"/>
+        </w:rPr>
+        <w:lastRenderedPageBreak/>
+        <w:t xml:space="preserve"> </w:t>
+      </w:r>
     </w:p>
     <w:p>
       <w:pPr>
@@ -10110,11 +10327,11 @@
   <w:rsids>
     <w:rsidRoot w:val="00517822"/>
     <w:rsid w:val="00020056"/>
+    <w:rsid w:val="00086AAF"/>
     <w:rsid w:val="00100A99"/>
     <w:rsid w:val="001510FA"/>
     <w:rsid w:val="001A4711"/>
     <w:rsid w:val="00202FEC"/>
-    <w:rsid w:val="00204D8A"/>
     <w:rsid w:val="005103EF"/>
     <w:rsid w:val="00517822"/>
     <w:rsid w:val="00702524"/>

</xml_diff>